<commit_message>
Add min_price handling and search/sort functionality to contracts
- Introduced min_price field in Contract model and ContractForm component.
- Added runtime migration to include min_price column in the contract table.
- Enhanced read_contracts API to support searching and sorting by contract number and date.
- Updated contract template to display formatted min_price.
- Implemented search input and sorting options in ContractsPage component.
</commit_message>
<xml_diff>
--- a/templates/contract_template.docx
+++ b/templates/contract_template.docx
@@ -51,55 +51,62 @@
           <w:b/>
           <w:lang w:val="en-US"/>
         </w:rPr>
-        <w:t xml:space="preserve"> № </w:t>
-      </w:r>
-      <w:proofErr w:type="gramStart"/>
-      <w:r>
-        <w:rPr>
-          <w:b/>
+        <w:t xml:space="preserve"> № {{ contract_number }}</w:t>
+      </w:r>
+    </w:p>
+    <w:p>
+      <w:pPr>
+        <w:rPr>
+          <w:sz w:val="20"/>
+          <w:szCs w:val="20"/>
           <w:lang w:val="en-US"/>
         </w:rPr>
-        <w:t xml:space="preserve">{{ </w:t>
-      </w:r>
-      <w:proofErr w:type="spellStart"/>
-      <w:r>
-        <w:rPr>
-          <w:b/>
+      </w:pPr>
+      <w:r>
+        <w:rPr>
+          <w:sz w:val="20"/>
+          <w:szCs w:val="20"/>
+        </w:rPr>
+        <w:t>г</w:t>
+      </w:r>
+      <w:r>
+        <w:rPr>
+          <w:sz w:val="20"/>
+          <w:szCs w:val="20"/>
           <w:lang w:val="en-US"/>
         </w:rPr>
-        <w:t>contract</w:t>
-      </w:r>
-      <w:proofErr w:type="gramEnd"/>
-      <w:r>
-        <w:rPr>
-          <w:b/>
+        <w:t xml:space="preserve">. </w:t>
+      </w:r>
+      <w:r>
+        <w:rPr>
+          <w:sz w:val="20"/>
+          <w:szCs w:val="20"/>
+        </w:rPr>
+        <w:t>Петрозаводск</w:t>
+      </w:r>
+      <w:r>
+        <w:rPr>
+          <w:sz w:val="20"/>
+          <w:szCs w:val="20"/>
           <w:lang w:val="en-US"/>
         </w:rPr>
-        <w:t>_number</w:t>
-      </w:r>
-      <w:proofErr w:type="spellEnd"/>
-      <w:r>
-        <w:rPr>
-          <w:b/>
+        <w:tab/>
+      </w:r>
+      <w:r>
+        <w:rPr>
+          <w:sz w:val="20"/>
+          <w:szCs w:val="20"/>
           <w:lang w:val="en-US"/>
         </w:rPr>
-        <w:t xml:space="preserve"> }}</w:t>
-      </w:r>
-    </w:p>
-    <w:p>
-      <w:pPr>
+        <w:tab/>
+      </w:r>
+      <w:r>
         <w:rPr>
           <w:sz w:val="20"/>
           <w:szCs w:val="20"/>
           <w:lang w:val="en-US"/>
         </w:rPr>
-      </w:pPr>
-      <w:r>
-        <w:rPr>
-          <w:sz w:val="20"/>
-          <w:szCs w:val="20"/>
-        </w:rPr>
-        <w:t>г</w:t>
+        <w:tab/>
       </w:r>
       <w:r>
         <w:rPr>
@@ -107,14 +114,7 @@
           <w:szCs w:val="20"/>
           <w:lang w:val="en-US"/>
         </w:rPr>
-        <w:t xml:space="preserve">. </w:t>
-      </w:r>
-      <w:r>
-        <w:rPr>
-          <w:sz w:val="20"/>
-          <w:szCs w:val="20"/>
-        </w:rPr>
-        <w:t>Петрозаводск</w:t>
+        <w:tab/>
       </w:r>
       <w:r>
         <w:rPr>
@@ -154,111 +154,7 @@
           <w:szCs w:val="20"/>
           <w:lang w:val="en-US"/>
         </w:rPr>
-        <w:tab/>
-      </w:r>
-      <w:r>
-        <w:rPr>
-          <w:sz w:val="20"/>
-          <w:szCs w:val="20"/>
-          <w:lang w:val="en-US"/>
-        </w:rPr>
-        <w:tab/>
-      </w:r>
-      <w:r>
-        <w:rPr>
-          <w:sz w:val="20"/>
-          <w:szCs w:val="20"/>
-          <w:lang w:val="en-US"/>
-        </w:rPr>
-        <w:tab/>
-      </w:r>
-      <w:r>
-        <w:rPr>
-          <w:sz w:val="20"/>
-          <w:szCs w:val="20"/>
-          <w:lang w:val="en-US"/>
-        </w:rPr>
-        <w:tab/>
-      </w:r>
-      <w:r>
-        <w:rPr>
-          <w:sz w:val="20"/>
-          <w:szCs w:val="20"/>
-          <w:lang w:val="en-US"/>
-        </w:rPr>
-        <w:t>«</w:t>
-      </w:r>
-      <w:proofErr w:type="gramStart"/>
-      <w:r>
-        <w:rPr>
-          <w:sz w:val="20"/>
-          <w:szCs w:val="20"/>
-          <w:lang w:val="en-US"/>
-        </w:rPr>
-        <w:t xml:space="preserve">{{ </w:t>
-      </w:r>
-      <w:proofErr w:type="spellStart"/>
-      <w:r>
-        <w:rPr>
-          <w:sz w:val="20"/>
-          <w:szCs w:val="20"/>
-          <w:lang w:val="en-US"/>
-        </w:rPr>
-        <w:t>contract</w:t>
-      </w:r>
-      <w:proofErr w:type="gramEnd"/>
-      <w:r>
-        <w:rPr>
-          <w:sz w:val="20"/>
-          <w:szCs w:val="20"/>
-          <w:lang w:val="en-US"/>
-        </w:rPr>
-        <w:t>_day</w:t>
-      </w:r>
-      <w:proofErr w:type="spellEnd"/>
-      <w:r>
-        <w:rPr>
-          <w:sz w:val="20"/>
-          <w:szCs w:val="20"/>
-          <w:lang w:val="en-US"/>
-        </w:rPr>
-        <w:t xml:space="preserve"> }}» {{ </w:t>
-      </w:r>
-      <w:proofErr w:type="spellStart"/>
-      <w:r>
-        <w:rPr>
-          <w:sz w:val="20"/>
-          <w:szCs w:val="20"/>
-          <w:lang w:val="en-US"/>
-        </w:rPr>
-        <w:t>contract_month_ru</w:t>
-      </w:r>
-      <w:proofErr w:type="spellEnd"/>
-      <w:r>
-        <w:rPr>
-          <w:sz w:val="20"/>
-          <w:szCs w:val="20"/>
-          <w:lang w:val="en-US"/>
-        </w:rPr>
-        <w:t xml:space="preserve"> }} {{ </w:t>
-      </w:r>
-      <w:proofErr w:type="spellStart"/>
-      <w:r>
-        <w:rPr>
-          <w:sz w:val="20"/>
-          <w:szCs w:val="20"/>
-          <w:lang w:val="en-US"/>
-        </w:rPr>
-        <w:t>contract_year</w:t>
-      </w:r>
-      <w:proofErr w:type="spellEnd"/>
-      <w:r>
-        <w:rPr>
-          <w:sz w:val="20"/>
-          <w:szCs w:val="20"/>
-          <w:lang w:val="en-US"/>
-        </w:rPr>
-        <w:t xml:space="preserve"> }} </w:t>
+        <w:t xml:space="preserve">«{{ contract_day }}» {{ contract_month_ru }} {{ contract_year }} </w:t>
       </w:r>
       <w:r>
         <w:rPr>
@@ -397,37 +293,12 @@
         </w:rPr>
         <w:t xml:space="preserve"> </w:t>
       </w:r>
-      <w:proofErr w:type="gramStart"/>
-      <w:r>
-        <w:rPr>
-          <w:sz w:val="20"/>
-          <w:szCs w:val="20"/>
-        </w:rPr>
-        <w:t xml:space="preserve">{{ </w:t>
-      </w:r>
-      <w:proofErr w:type="spellStart"/>
-      <w:r>
-        <w:rPr>
-          <w:sz w:val="20"/>
-          <w:szCs w:val="20"/>
-        </w:rPr>
-        <w:t>client</w:t>
-      </w:r>
-      <w:proofErr w:type="gramEnd"/>
-      <w:r>
-        <w:rPr>
-          <w:sz w:val="20"/>
-          <w:szCs w:val="20"/>
-        </w:rPr>
-        <w:t>_name</w:t>
-      </w:r>
-      <w:proofErr w:type="spellEnd"/>
-      <w:r>
-        <w:rPr>
-          <w:sz w:val="20"/>
-          <w:szCs w:val="20"/>
-        </w:rPr>
-        <w:t xml:space="preserve"> }}</w:t>
+      <w:r>
+        <w:rPr>
+          <w:sz w:val="20"/>
+          <w:szCs w:val="20"/>
+        </w:rPr>
+        <w:t>{{ client_name }}</w:t>
       </w:r>
       <w:r>
         <w:rPr>
@@ -556,30 +427,12 @@
           <w:szCs w:val="20"/>
         </w:rPr>
       </w:pPr>
-      <w:proofErr w:type="gramStart"/>
-      <w:r>
-        <w:rPr>
-          <w:sz w:val="20"/>
-          <w:szCs w:val="20"/>
-        </w:rPr>
-        <w:t xml:space="preserve">{{ </w:t>
-      </w:r>
-      <w:proofErr w:type="spellStart"/>
-      <w:r>
-        <w:rPr>
-          <w:sz w:val="20"/>
-          <w:szCs w:val="20"/>
-        </w:rPr>
-        <w:t>location</w:t>
-      </w:r>
-      <w:proofErr w:type="spellEnd"/>
-      <w:proofErr w:type="gramEnd"/>
-      <w:r>
-        <w:rPr>
-          <w:sz w:val="20"/>
-          <w:szCs w:val="20"/>
-        </w:rPr>
-        <w:t xml:space="preserve"> }}</w:t>
+      <w:r>
+        <w:rPr>
+          <w:sz w:val="20"/>
+          <w:szCs w:val="20"/>
+        </w:rPr>
+        <w:t>{{ location }}</w:t>
       </w:r>
     </w:p>
     <w:p>
@@ -627,39 +480,7 @@
           <w:sz w:val="20"/>
           <w:szCs w:val="20"/>
         </w:rPr>
-        <w:t xml:space="preserve">1.4. Предполагаемая ориентировочная глубина бурения составляет </w:t>
-      </w:r>
-      <w:proofErr w:type="gramStart"/>
-      <w:r>
-        <w:rPr>
-          <w:sz w:val="20"/>
-          <w:szCs w:val="20"/>
-        </w:rPr>
-        <w:t xml:space="preserve">{{ </w:t>
-      </w:r>
-      <w:proofErr w:type="spellStart"/>
-      <w:r>
-        <w:rPr>
-          <w:sz w:val="20"/>
-          <w:szCs w:val="20"/>
-        </w:rPr>
-        <w:t>estimated</w:t>
-      </w:r>
-      <w:proofErr w:type="gramEnd"/>
-      <w:r>
-        <w:rPr>
-          <w:sz w:val="20"/>
-          <w:szCs w:val="20"/>
-        </w:rPr>
-        <w:t>_depth</w:t>
-      </w:r>
-      <w:proofErr w:type="spellEnd"/>
-      <w:r>
-        <w:rPr>
-          <w:sz w:val="20"/>
-          <w:szCs w:val="20"/>
-        </w:rPr>
-        <w:t xml:space="preserve"> }} метров.</w:t>
+        <w:t>1.4. Предполагаемая ориентировочная глубина бурения составляет {{ estimated_depth }} метров.</w:t>
       </w:r>
     </w:p>
     <w:p>
@@ -2002,61 +1823,7 @@
           <w:sz w:val="20"/>
           <w:szCs w:val="20"/>
         </w:rPr>
-        <w:t xml:space="preserve">4.1. Стоимость одного погонного метра бурения составляет: до скальных пород </w:t>
-      </w:r>
-      <w:proofErr w:type="gramStart"/>
-      <w:r>
-        <w:rPr>
-          <w:bCs/>
-          <w:sz w:val="20"/>
-          <w:szCs w:val="20"/>
-        </w:rPr>
-        <w:t xml:space="preserve">{{ </w:t>
-      </w:r>
-      <w:proofErr w:type="spellStart"/>
-      <w:r>
-        <w:rPr>
-          <w:bCs/>
-          <w:sz w:val="20"/>
-          <w:szCs w:val="20"/>
-        </w:rPr>
-        <w:t>price</w:t>
-      </w:r>
-      <w:proofErr w:type="gramEnd"/>
-      <w:r>
-        <w:rPr>
-          <w:bCs/>
-          <w:sz w:val="20"/>
-          <w:szCs w:val="20"/>
-        </w:rPr>
-        <w:t>_per_meter_soil</w:t>
-      </w:r>
-      <w:proofErr w:type="spellEnd"/>
-      <w:r>
-        <w:rPr>
-          <w:bCs/>
-          <w:sz w:val="20"/>
-          <w:szCs w:val="20"/>
-        </w:rPr>
-        <w:t xml:space="preserve"> }} руб., по скальным породам {{ </w:t>
-      </w:r>
-      <w:proofErr w:type="spellStart"/>
-      <w:r>
-        <w:rPr>
-          <w:bCs/>
-          <w:sz w:val="20"/>
-          <w:szCs w:val="20"/>
-        </w:rPr>
-        <w:t>price_per_meter_rock</w:t>
-      </w:r>
-      <w:proofErr w:type="spellEnd"/>
-      <w:r>
-        <w:rPr>
-          <w:bCs/>
-          <w:sz w:val="20"/>
-          <w:szCs w:val="20"/>
-        </w:rPr>
-        <w:t xml:space="preserve"> }} руб., НДС не облагается.</w:t>
+        <w:t>4.1. Стоимость одного погонного метра бурения составляет: до скальных пород {{ price_per_meter_soil }} руб., по скальным породам {{ price_per_meter_rock }} руб., НДС не облагается.</w:t>
       </w:r>
     </w:p>
     <w:p>
@@ -2092,61 +1859,49 @@
           <w:sz w:val="20"/>
           <w:szCs w:val="20"/>
         </w:rPr>
-        <w:t xml:space="preserve">4.3. Минимальная стоимость готовой к эксплуатации скважины, без учета стоимости обсадных труб, составляет 75000 руб. является безусловной к оплате, независимо от количества пробуренных метров.  </w:t>
-      </w:r>
-    </w:p>
-    <w:p>
-      <w:pPr>
-        <w:jc w:val="both"/>
-        <w:rPr>
-          <w:bCs/>
-          <w:sz w:val="20"/>
-          <w:szCs w:val="20"/>
-        </w:rPr>
-      </w:pPr>
-      <w:r>
-        <w:rPr>
-          <w:bCs/>
-          <w:sz w:val="20"/>
-          <w:szCs w:val="20"/>
-        </w:rPr>
-        <w:t xml:space="preserve">4.4. Ориентировочная стоимость эксплуатационной скважины составляет </w:t>
-      </w:r>
-      <w:proofErr w:type="gramStart"/>
-      <w:r>
-        <w:rPr>
-          <w:bCs/>
-          <w:sz w:val="20"/>
-          <w:szCs w:val="20"/>
-        </w:rPr>
-        <w:t xml:space="preserve">{{ </w:t>
-      </w:r>
-      <w:proofErr w:type="spellStart"/>
-      <w:r>
-        <w:rPr>
-          <w:bCs/>
-          <w:sz w:val="20"/>
-          <w:szCs w:val="20"/>
-        </w:rPr>
-        <w:t>estimated</w:t>
-      </w:r>
-      <w:proofErr w:type="gramEnd"/>
-      <w:r>
-        <w:rPr>
-          <w:bCs/>
-          <w:sz w:val="20"/>
-          <w:szCs w:val="20"/>
-        </w:rPr>
-        <w:t>_total_cost</w:t>
-      </w:r>
-      <w:proofErr w:type="spellEnd"/>
-      <w:r>
-        <w:rPr>
-          <w:bCs/>
-          <w:sz w:val="20"/>
-          <w:szCs w:val="20"/>
-        </w:rPr>
-        <w:t xml:space="preserve"> }} рублей.</w:t>
+        <w:t xml:space="preserve">4.3. Минимальная стоимость готовой к эксплуатации скважины, без учета стоимости обсадных труб, составляет </w:t>
+      </w:r>
+      <w:r>
+        <w:rPr>
+          <w:bCs/>
+          <w:sz w:val="20"/>
+          <w:szCs w:val="20"/>
+        </w:rPr>
+        <w:t>{{ min_price_formatted }}</w:t>
+      </w:r>
+      <w:r>
+        <w:rPr>
+          <w:bCs/>
+          <w:sz w:val="20"/>
+          <w:szCs w:val="20"/>
+        </w:rPr>
+        <w:t xml:space="preserve"> </w:t>
+      </w:r>
+      <w:r>
+        <w:rPr>
+          <w:bCs/>
+          <w:sz w:val="20"/>
+          <w:szCs w:val="20"/>
+        </w:rPr>
+        <w:t xml:space="preserve">является безусловной к оплате, независимо от количества пробуренных метров.  </w:t>
+      </w:r>
+    </w:p>
+    <w:p>
+      <w:pPr>
+        <w:jc w:val="both"/>
+        <w:rPr>
+          <w:bCs/>
+          <w:sz w:val="20"/>
+          <w:szCs w:val="20"/>
+        </w:rPr>
+      </w:pPr>
+      <w:r>
+        <w:rPr>
+          <w:bCs/>
+          <w:sz w:val="20"/>
+          <w:szCs w:val="20"/>
+        </w:rPr>
+        <w:t>4.4. Ориентировочная стоимость эксплуатационной скважины составляет {{ estimated_total_cost }} рублей.</w:t>
       </w:r>
     </w:p>
     <w:p>
@@ -2873,23 +2628,7 @@
           <w:sz w:val="20"/>
           <w:szCs w:val="20"/>
         </w:rPr>
-        <w:t xml:space="preserve"> связанные с монтажом или демонтажем </w:t>
-      </w:r>
-      <w:proofErr w:type="spellStart"/>
-      <w:r>
-        <w:rPr>
-          <w:sz w:val="20"/>
-          <w:szCs w:val="20"/>
-        </w:rPr>
-        <w:t>водоподающего</w:t>
-      </w:r>
-      <w:proofErr w:type="spellEnd"/>
-      <w:r>
-        <w:rPr>
-          <w:sz w:val="20"/>
-          <w:szCs w:val="20"/>
-        </w:rPr>
-        <w:t xml:space="preserve"> оборудования должны быть согласованы с Исполнителем. В противном случае Исполнитель освобождается от исполнения гарантийных обязательств.</w:t>
+        <w:t xml:space="preserve"> связанные с монтажом или демонтажем водоподающего оборудования должны быть согласованы с Исполнителем. В противном случае Исполнитель освобождается от исполнения гарантийных обязательств.</w:t>
       </w:r>
     </w:p>
     <w:p>
@@ -3318,47 +3057,7 @@
                 <w:szCs w:val="20"/>
                 <w:lang w:val="en-US"/>
               </w:rPr>
-              <w:t xml:space="preserve">: </w:t>
-            </w:r>
-            <w:proofErr w:type="gramStart"/>
-            <w:r>
-              <w:rPr>
-                <w:bCs/>
-                <w:sz w:val="20"/>
-                <w:szCs w:val="20"/>
-                <w:lang w:val="en-US"/>
-              </w:rPr>
-              <w:t xml:space="preserve">{{ </w:t>
-            </w:r>
-            <w:proofErr w:type="spellStart"/>
-            <w:r>
-              <w:rPr>
-                <w:bCs/>
-                <w:sz w:val="20"/>
-                <w:szCs w:val="20"/>
-                <w:lang w:val="en-US"/>
-              </w:rPr>
-              <w:t>passport</w:t>
-            </w:r>
-            <w:proofErr w:type="gramEnd"/>
-            <w:r>
-              <w:rPr>
-                <w:bCs/>
-                <w:sz w:val="20"/>
-                <w:szCs w:val="20"/>
-                <w:lang w:val="en-US"/>
-              </w:rPr>
-              <w:t>_series_number</w:t>
-            </w:r>
-            <w:proofErr w:type="spellEnd"/>
-            <w:r>
-              <w:rPr>
-                <w:bCs/>
-                <w:sz w:val="20"/>
-                <w:szCs w:val="20"/>
-                <w:lang w:val="en-US"/>
-              </w:rPr>
-              <w:t xml:space="preserve"> }}</w:t>
+              <w:t>: {{ passport_series_number }}</w:t>
             </w:r>
           </w:p>
           <w:p>
@@ -3386,47 +3085,7 @@
                 <w:szCs w:val="20"/>
                 <w:lang w:val="en-US"/>
               </w:rPr>
-              <w:t xml:space="preserve">: </w:t>
-            </w:r>
-            <w:proofErr w:type="gramStart"/>
-            <w:r>
-              <w:rPr>
-                <w:bCs/>
-                <w:sz w:val="20"/>
-                <w:szCs w:val="20"/>
-                <w:lang w:val="en-US"/>
-              </w:rPr>
-              <w:t xml:space="preserve">{{ </w:t>
-            </w:r>
-            <w:proofErr w:type="spellStart"/>
-            <w:r>
-              <w:rPr>
-                <w:bCs/>
-                <w:sz w:val="20"/>
-                <w:szCs w:val="20"/>
-                <w:lang w:val="en-US"/>
-              </w:rPr>
-              <w:t>passport</w:t>
-            </w:r>
-            <w:proofErr w:type="gramEnd"/>
-            <w:r>
-              <w:rPr>
-                <w:bCs/>
-                <w:sz w:val="20"/>
-                <w:szCs w:val="20"/>
-                <w:lang w:val="en-US"/>
-              </w:rPr>
-              <w:t>_issued_by</w:t>
-            </w:r>
-            <w:proofErr w:type="spellEnd"/>
-            <w:r>
-              <w:rPr>
-                <w:bCs/>
-                <w:sz w:val="20"/>
-                <w:szCs w:val="20"/>
-                <w:lang w:val="en-US"/>
-              </w:rPr>
-              <w:t xml:space="preserve"> }}</w:t>
+              <w:t>: {{ passport_issued_by }}</w:t>
             </w:r>
           </w:p>
           <w:p>
@@ -3471,47 +3130,7 @@
                 <w:szCs w:val="20"/>
                 <w:lang w:val="en-US"/>
               </w:rPr>
-              <w:t xml:space="preserve">: </w:t>
-            </w:r>
-            <w:proofErr w:type="gramStart"/>
-            <w:r>
-              <w:rPr>
-                <w:bCs/>
-                <w:sz w:val="20"/>
-                <w:szCs w:val="20"/>
-                <w:lang w:val="en-US"/>
-              </w:rPr>
-              <w:t xml:space="preserve">{{ </w:t>
-            </w:r>
-            <w:proofErr w:type="spellStart"/>
-            <w:r>
-              <w:rPr>
-                <w:bCs/>
-                <w:sz w:val="20"/>
-                <w:szCs w:val="20"/>
-                <w:lang w:val="en-US"/>
-              </w:rPr>
-              <w:t>passport</w:t>
-            </w:r>
-            <w:proofErr w:type="gramEnd"/>
-            <w:r>
-              <w:rPr>
-                <w:bCs/>
-                <w:sz w:val="20"/>
-                <w:szCs w:val="20"/>
-                <w:lang w:val="en-US"/>
-              </w:rPr>
-              <w:t>_issue_date</w:t>
-            </w:r>
-            <w:proofErr w:type="spellEnd"/>
-            <w:r>
-              <w:rPr>
-                <w:bCs/>
-                <w:sz w:val="20"/>
-                <w:szCs w:val="20"/>
-                <w:lang w:val="en-US"/>
-              </w:rPr>
-              <w:t xml:space="preserve"> }}</w:t>
+              <w:t>: {{ passport_issue_date }}</w:t>
             </w:r>
           </w:p>
           <w:p>
@@ -3556,47 +3175,7 @@
                 <w:szCs w:val="20"/>
                 <w:lang w:val="en-US"/>
               </w:rPr>
-              <w:t xml:space="preserve">: </w:t>
-            </w:r>
-            <w:proofErr w:type="gramStart"/>
-            <w:r>
-              <w:rPr>
-                <w:bCs/>
-                <w:sz w:val="20"/>
-                <w:szCs w:val="20"/>
-                <w:lang w:val="en-US"/>
-              </w:rPr>
-              <w:t xml:space="preserve">{{ </w:t>
-            </w:r>
-            <w:proofErr w:type="spellStart"/>
-            <w:r>
-              <w:rPr>
-                <w:bCs/>
-                <w:sz w:val="20"/>
-                <w:szCs w:val="20"/>
-                <w:lang w:val="en-US"/>
-              </w:rPr>
-              <w:t>passport</w:t>
-            </w:r>
-            <w:proofErr w:type="gramEnd"/>
-            <w:r>
-              <w:rPr>
-                <w:bCs/>
-                <w:sz w:val="20"/>
-                <w:szCs w:val="20"/>
-                <w:lang w:val="en-US"/>
-              </w:rPr>
-              <w:t>_dep_code</w:t>
-            </w:r>
-            <w:proofErr w:type="spellEnd"/>
-            <w:r>
-              <w:rPr>
-                <w:bCs/>
-                <w:sz w:val="20"/>
-                <w:szCs w:val="20"/>
-                <w:lang w:val="en-US"/>
-              </w:rPr>
-              <w:t xml:space="preserve"> }}</w:t>
+              <w:t>: {{ passport_dep_code }}</w:t>
             </w:r>
           </w:p>
           <w:p>
@@ -3616,43 +3195,7 @@
                 <w:sz w:val="20"/>
                 <w:szCs w:val="20"/>
               </w:rPr>
-              <w:t xml:space="preserve">Зарегистрирован: </w:t>
-            </w:r>
-            <w:proofErr w:type="gramStart"/>
-            <w:r>
-              <w:rPr>
-                <w:bCs/>
-                <w:sz w:val="20"/>
-                <w:szCs w:val="20"/>
-              </w:rPr>
-              <w:t xml:space="preserve">{{ </w:t>
-            </w:r>
-            <w:proofErr w:type="spellStart"/>
-            <w:r>
-              <w:rPr>
-                <w:bCs/>
-                <w:sz w:val="20"/>
-                <w:szCs w:val="20"/>
-              </w:rPr>
-              <w:t>passport</w:t>
-            </w:r>
-            <w:proofErr w:type="gramEnd"/>
-            <w:r>
-              <w:rPr>
-                <w:bCs/>
-                <w:sz w:val="20"/>
-                <w:szCs w:val="20"/>
-              </w:rPr>
-              <w:t>_address</w:t>
-            </w:r>
-            <w:proofErr w:type="spellEnd"/>
-            <w:r>
-              <w:rPr>
-                <w:bCs/>
-                <w:sz w:val="20"/>
-                <w:szCs w:val="20"/>
-              </w:rPr>
-              <w:t xml:space="preserve"> }}</w:t>
+              <w:t>Зарегистрирован: {{ passport_address }}</w:t>
             </w:r>
           </w:p>
           <w:p>
@@ -4340,7 +3883,6 @@
   <w:style w:type="character" w:default="1" w:styleId="a0">
     <w:name w:val="Default Paragraph Font"/>
     <w:uiPriority w:val="1"/>
-    <w:semiHidden/>
     <w:unhideWhenUsed/>
   </w:style>
   <w:style w:type="table" w:default="1" w:styleId="a1">

</xml_diff>